<commit_message>
Uploaded papers and finished task 3
All the research papers mentioned in task 1, 2, 3 and 4 were uploaded and finalised task 3
</commit_message>
<xml_diff>
--- a/Project Report.docx
+++ b/Project Report.docx
@@ -127,15 +127,7 @@
         <w:t>inspecting,</w:t>
       </w:r>
       <w:r>
-        <w:t xml:space="preserve"> and cleaning the dataset </w:t>
-      </w:r>
-      <w:proofErr w:type="spellStart"/>
-      <w:r>
-        <w:t>aswell</w:t>
-      </w:r>
-      <w:proofErr w:type="spellEnd"/>
-      <w:r>
-        <w:t xml:space="preserve"> as evaluating what classifiers are to be used (from the ones mentioned in the literature review).</w:t>
+        <w:t xml:space="preserve"> and cleaning the dataset aswell as evaluating what classifiers are to be used (from the ones mentioned in the literature review).</w:t>
       </w:r>
     </w:p>
     <w:p>
@@ -179,11 +171,9 @@
       <w:r>
         <w:t xml:space="preserve"> talks about the origination of the term ‘fake news’, when people labelled it as such. It also makes mention of a </w:t>
       </w:r>
-      <w:proofErr w:type="spellStart"/>
       <w:r>
         <w:t>groundbreaking</w:t>
       </w:r>
-      <w:proofErr w:type="spellEnd"/>
       <w:r>
         <w:t xml:space="preserve"> discovery regarding the 2016 US presidential election and the fake news being generated around it.</w:t>
       </w:r>
@@ -212,15 +202,7 @@
         <w:t xml:space="preserve">In this section </w:t>
       </w:r>
       <w:r>
-        <w:t xml:space="preserve">I mention situations that happened or could possibly happen as a repercussion of fake news. I used </w:t>
-      </w:r>
-      <w:proofErr w:type="gramStart"/>
-      <w:r>
-        <w:t>a number of</w:t>
-      </w:r>
-      <w:proofErr w:type="gramEnd"/>
-      <w:r>
-        <w:t xml:space="preserve"> sources </w:t>
+        <w:t xml:space="preserve">I mention situations that happened or could possibly happen as a repercussion of fake news. I used a number of sources </w:t>
       </w:r>
       <w:r>
         <w:t xml:space="preserve">both academic and </w:t>
@@ -241,15 +223,7 @@
         <w:t xml:space="preserve">. </w:t>
       </w:r>
       <w:r>
-        <w:t xml:space="preserve">Additionally, I mentioned </w:t>
-      </w:r>
-      <w:proofErr w:type="spellStart"/>
-      <w:r>
-        <w:t>aswell</w:t>
-      </w:r>
-      <w:proofErr w:type="spellEnd"/>
-      <w:r>
-        <w:t xml:space="preserve"> the motive and what the people who create fake news stand to gain</w:t>
+        <w:t>Additionally, I mentioned aswell the motive and what the people who create fake news stand to gain</w:t>
       </w:r>
       <w:r>
         <w:t xml:space="preserve"> </w:t>
@@ -282,40 +256,16 @@
         </w:numPr>
       </w:pPr>
       <w:r>
-        <w:t xml:space="preserve">This section talks about what the technological industry is doing to help mitigate the spread of fake news. It mentions what steps Google, </w:t>
-      </w:r>
-      <w:proofErr w:type="spellStart"/>
-      <w:r>
-        <w:t>FaceBook</w:t>
-      </w:r>
-      <w:proofErr w:type="spellEnd"/>
-      <w:r>
-        <w:t xml:space="preserve">, Twitter and the European Commission are taking into closing </w:t>
-      </w:r>
-      <w:r>
-        <w:t xml:space="preserve">and deleting fake accounts and bots, </w:t>
-      </w:r>
-      <w:proofErr w:type="spellStart"/>
-      <w:r>
-        <w:t>aswell</w:t>
-      </w:r>
-      <w:proofErr w:type="spellEnd"/>
-      <w:r>
-        <w:t xml:space="preserve"> as drafting policy initiatives </w:t>
+        <w:t xml:space="preserve">This section talks about what the technological industry is doing to help mitigate the spread of fake news. It mentions what steps Google, FaceBook, Twitter and the European Commission are taking into closing </w:t>
+      </w:r>
+      <w:r>
+        <w:t xml:space="preserve">and deleting fake accounts and bots, aswell as drafting policy initiatives </w:t>
       </w:r>
       <w:r>
         <w:t>(Corbu et al. 2020)</w:t>
       </w:r>
       <w:r>
-        <w:t xml:space="preserve">. In conjunction more organisations such as the FTC are also taking steps in combating misinformation and disinformation by shutting down </w:t>
-      </w:r>
-      <w:proofErr w:type="gramStart"/>
-      <w:r>
-        <w:t>a number of</w:t>
-      </w:r>
-      <w:proofErr w:type="gramEnd"/>
-      <w:r>
-        <w:t xml:space="preserve"> fake news websites </w:t>
+        <w:t xml:space="preserve">. In conjunction more organisations such as the FTC are also taking steps in combating misinformation and disinformation by shutting down a number of fake news websites </w:t>
       </w:r>
       <w:r>
         <w:t>(Levi 2017).</w:t>
@@ -360,15 +310,7 @@
         <w:t>(</w:t>
       </w:r>
       <w:r>
-        <w:t>P ́</w:t>
-      </w:r>
-      <w:proofErr w:type="spellStart"/>
-      <w:r>
-        <w:t>erez</w:t>
-      </w:r>
-      <w:proofErr w:type="spellEnd"/>
-      <w:r>
-        <w:t>-Rosas et al. 2017)</w:t>
+        <w:t>P ́erez-Rosas et al. 2017)</w:t>
       </w:r>
       <w:r>
         <w:t xml:space="preserve"> and showing the </w:t>
@@ -519,39 +461,7 @@
         </w:numPr>
       </w:pPr>
       <w:r>
-        <w:t xml:space="preserve">The dataset section explains what datasets were taken into consideration and why. A total of three datasets were being considered, </w:t>
-      </w:r>
-      <w:proofErr w:type="spellStart"/>
-      <w:r>
-        <w:t>RealNews</w:t>
-      </w:r>
-      <w:proofErr w:type="spellEnd"/>
-      <w:r>
-        <w:t xml:space="preserve">, </w:t>
-      </w:r>
-      <w:proofErr w:type="spellStart"/>
-      <w:r>
-        <w:t>FakeNewsNet</w:t>
-      </w:r>
-      <w:proofErr w:type="spellEnd"/>
-      <w:r>
-        <w:t xml:space="preserve"> and LIAR. Eventually selecting LIAR as I found it to be the most suited for this research due to its high article count and is one of the most favoured according to </w:t>
-      </w:r>
-      <w:proofErr w:type="gramStart"/>
-      <w:r>
-        <w:t>a number of</w:t>
-      </w:r>
-      <w:proofErr w:type="gramEnd"/>
-      <w:r>
-        <w:t xml:space="preserve"> academic papers. Having chosen the </w:t>
-      </w:r>
-      <w:proofErr w:type="gramStart"/>
-      <w:r>
-        <w:t>dataset</w:t>
-      </w:r>
-      <w:proofErr w:type="gramEnd"/>
-      <w:r>
-        <w:t xml:space="preserve"> I then proceeded to load and inspect </w:t>
+        <w:t xml:space="preserve">The dataset section explains what datasets were taken into consideration and why. A total of three datasets were being considered, RealNews, FakeNewsNet and LIAR. Eventually selecting LIAR as I found it to be the most suited for this research due to its high article count and is one of the most favoured according to a number of academic papers. Having chosen the dataset I then proceeded to load and inspect </w:t>
       </w:r>
       <w:r>
         <w:t>it</w:t>
@@ -596,15 +506,7 @@
         </w:numPr>
       </w:pPr>
       <w:r>
-        <w:t xml:space="preserve">The abstract will be a summary of my research and it contents. The person reading my paper will get the idea of what my research is about and what it managed to achieve. It will contain brief information about the models and dataset used, </w:t>
-      </w:r>
-      <w:proofErr w:type="spellStart"/>
-      <w:r>
-        <w:t>aswell</w:t>
-      </w:r>
-      <w:proofErr w:type="spellEnd"/>
-      <w:r>
-        <w:t xml:space="preserve"> as the yielding results. </w:t>
+        <w:t xml:space="preserve">The abstract will be a summary of my research and it contents. The person reading my paper will get the idea of what my research is about and what it managed to achieve. It will contain brief information about the models and dataset used, aswell as the yielding results. </w:t>
       </w:r>
     </w:p>
     <w:p>
@@ -632,15 +534,7 @@
         <w:t xml:space="preserve">The introduction will be the opening of my research, presenting the hypothesis and research questions. It will also give a detailed background of my research topic and the problems </w:t>
       </w:r>
       <w:r>
-        <w:t xml:space="preserve">fake news is presenting, providing </w:t>
-      </w:r>
-      <w:proofErr w:type="spellStart"/>
-      <w:r>
-        <w:t>aswell</w:t>
-      </w:r>
-      <w:proofErr w:type="spellEnd"/>
-      <w:r>
-        <w:t xml:space="preserve"> an in-depth description of what my research hopes to achieve.</w:t>
+        <w:t>fake news is presenting, providing aswell an in-depth description of what my research hopes to achieve.</w:t>
       </w:r>
     </w:p>
     <w:p>
@@ -736,15 +630,7 @@
         </w:numPr>
       </w:pPr>
       <w:r>
-        <w:t xml:space="preserve">Clean and </w:t>
-      </w:r>
-      <w:proofErr w:type="spellStart"/>
-      <w:r>
-        <w:t>preprocess</w:t>
-      </w:r>
-      <w:proofErr w:type="spellEnd"/>
-      <w:r>
-        <w:t xml:space="preserve"> the dataset</w:t>
+        <w:t>Clean and preprocess the dataset</w:t>
       </w:r>
     </w:p>
     <w:p>
@@ -795,37 +681,13 @@
         </w:numPr>
       </w:pPr>
       <w:r>
-        <w:t xml:space="preserve">Compare and contrast </w:t>
-      </w:r>
-      <w:proofErr w:type="gramStart"/>
-      <w:r>
-        <w:t>all of</w:t>
-      </w:r>
-      <w:proofErr w:type="gramEnd"/>
-      <w:r>
-        <w:t xml:space="preserve"> the obtained results from the experiments. Outlin</w:t>
+        <w:t>Compare and contrast all of the obtained results from the experiments. Outlin</w:t>
       </w:r>
       <w:r>
         <w:t>ing</w:t>
       </w:r>
       <w:r>
-        <w:t xml:space="preserve"> the best performing ones while criticizing the least performing models </w:t>
-      </w:r>
-      <w:proofErr w:type="spellStart"/>
-      <w:r>
-        <w:t>aswell</w:t>
-      </w:r>
-      <w:proofErr w:type="spellEnd"/>
-      <w:r>
-        <w:t xml:space="preserve"> as </w:t>
-      </w:r>
-      <w:proofErr w:type="gramStart"/>
-      <w:r>
-        <w:t>mentioning</w:t>
-      </w:r>
-      <w:proofErr w:type="gramEnd"/>
-      <w:r>
-        <w:t xml:space="preserve"> if </w:t>
+        <w:t xml:space="preserve"> the best performing ones while criticizing the least performing models aswell as mentioning if </w:t>
       </w:r>
       <w:r>
         <w:t>possible,</w:t>
@@ -882,15 +744,7 @@
         </w:numPr>
       </w:pPr>
       <w:r>
-        <w:t xml:space="preserve">Work on the dissertation is progressing steadily. Some minor problems are to be expected when work on the </w:t>
-      </w:r>
-      <w:proofErr w:type="spellStart"/>
-      <w:r>
-        <w:t>preprocessing</w:t>
-      </w:r>
-      <w:proofErr w:type="spellEnd"/>
-      <w:r>
-        <w:t xml:space="preserve"> of the dataset starts due to LIAR having unconventional labelling, therefore some extensive research on this matter will need to be carried out. </w:t>
+        <w:t xml:space="preserve">Work on the dissertation is progressing steadily. Some minor problems are to be expected when work on the preprocessing of the dataset starts due to LIAR having unconventional labelling, therefore some extensive research on this matter will need to be carried out. </w:t>
       </w:r>
       <w:r>
         <w:t xml:space="preserve">Once the prototype is finalised the results will help resolve the hypothesis and research questions. </w:t>
@@ -907,7 +761,13 @@
         <w:t xml:space="preserve">My mind map wasn’t an easy one to make and this is partly due to the structure of my dissertation. One major limitation I found myself in was the creation of relationships. </w:t>
       </w:r>
       <w:r>
-        <w:t>This could be because my most of the research I found doesn’t overlap that much. Therefore, finding similarities between one paper and another proved to be more difficult</w:t>
+        <w:t>This could be because most of the research I found doesn’t overlap that much</w:t>
+      </w:r>
+      <w:r>
+        <w:t xml:space="preserve"> as it sprawls out covering multiple subjects within my research topic</w:t>
+      </w:r>
+      <w:r>
+        <w:t>. Therefore, finding similarities between one paper and another proved to be more difficult</w:t>
       </w:r>
       <w:r>
         <w:t xml:space="preserve">. Another problem my mind map presents is the hierarchical format it is presented in. Although this is quite effective and makes the map quite readable, when there are a lot of nodes branching out it can get quite cluttered and congested. </w:t>
@@ -916,7 +776,6 @@
     <w:p/>
     <w:p>
       <w:r>
-        <w:lastRenderedPageBreak/>
         <w:t>Task 3</w:t>
       </w:r>
     </w:p>
@@ -950,7 +809,13 @@
         <w:t>study, quantitative</w:t>
       </w:r>
       <w:r>
-        <w:t xml:space="preserve"> in nature with t</w:t>
+        <w:t xml:space="preserve"> in nature</w:t>
+      </w:r>
+      <w:r>
+        <w:t>,</w:t>
+      </w:r>
+      <w:r>
+        <w:t xml:space="preserve"> with t</w:t>
       </w:r>
       <w:r>
         <w:t xml:space="preserve">he purpose to present and </w:t>
@@ -977,13 +842,37 @@
         <w:t>classifiers which are: SVM, LR, Bi-LSTM and CNN</w:t>
       </w:r>
       <w:r>
-        <w:t xml:space="preserve"> and compares the yielded results</w:t>
+        <w:t xml:space="preserve"> </w:t>
+      </w:r>
+      <w:r>
+        <w:t xml:space="preserve">as independent variables </w:t>
+      </w:r>
+      <w:r>
+        <w:t>and compares the yielded results</w:t>
+      </w:r>
+      <w:r>
+        <w:t xml:space="preserve"> of the validating and testing sets for dependent variables</w:t>
       </w:r>
       <w:r>
         <w:t>. Exploring the findings, Wang. 2017 points out</w:t>
       </w:r>
       <w:r>
         <w:t xml:space="preserve"> how the combination of text with metadata significantly improved accuracy performance.</w:t>
+      </w:r>
+      <w:r>
+        <w:t xml:space="preserve"> The control variable in this research seems to be the dataset, as it never changes </w:t>
+      </w:r>
+      <w:r>
+        <w:t>except during preprocessing</w:t>
+      </w:r>
+      <w:r>
+        <w:t xml:space="preserve"> </w:t>
+      </w:r>
+      <w:r>
+        <w:t>(Wang. 2017)</w:t>
+      </w:r>
+      <w:r>
+        <w:t>.</w:t>
       </w:r>
     </w:p>
     <w:p>
@@ -1022,32 +911,79 @@
         <w:t xml:space="preserve"> to</w:t>
       </w:r>
       <w:r>
-        <w:t xml:space="preserve"> observe the effectiveness of various Natural Language Processing (NLP) models such as the TF-IDF, </w:t>
-      </w:r>
-      <w:proofErr w:type="spellStart"/>
-      <w:r>
-        <w:t>CountVectorizer</w:t>
-      </w:r>
-      <w:proofErr w:type="spellEnd"/>
-      <w:r>
-        <w:t xml:space="preserve"> and Word2Vec. The objective is to find out which model </w:t>
-      </w:r>
-      <w:proofErr w:type="gramStart"/>
-      <w:r>
-        <w:t>is able to</w:t>
-      </w:r>
-      <w:proofErr w:type="gramEnd"/>
-      <w:r>
-        <w:t xml:space="preserve"> preserve most of the contextual information while efficient</w:t>
+        <w:t xml:space="preserve"> observe the effectiveness of various Natural Language Processing (NLP) models such as the TF-IDF, CountVectorizer</w:t>
+      </w:r>
+      <w:r>
+        <w:t xml:space="preserve"> (CV)</w:t>
+      </w:r>
+      <w:r>
+        <w:t xml:space="preserve"> and Word2Vec</w:t>
+      </w:r>
+      <w:r>
+        <w:t xml:space="preserve"> (W2V)</w:t>
+      </w:r>
+      <w:r>
+        <w:t>. The objective is to find out which model is able to preserve most of the contextual information while efficient</w:t>
       </w:r>
       <w:r>
         <w:t>ly</w:t>
       </w:r>
       <w:r>
-        <w:t xml:space="preserve"> determining whether the news is real or fake. </w:t>
-      </w:r>
-      <w:r>
-        <w:t xml:space="preserve">From the investigative analysis carried out by Vijayaraghavan’s et al. 2020 finds out the best performing model was LSTM with CV. </w:t>
+        <w:t xml:space="preserve"> determining whether the news is real or fake.</w:t>
+      </w:r>
+      <w:r>
+        <w:t xml:space="preserve"> </w:t>
+      </w:r>
+      <w:r>
+        <w:t>The independent variables in this paper were the classifiers</w:t>
+      </w:r>
+      <w:r>
+        <w:t>,</w:t>
+      </w:r>
+      <w:r>
+        <w:t xml:space="preserve"> </w:t>
+      </w:r>
+      <w:r>
+        <w:t xml:space="preserve">which </w:t>
+      </w:r>
+      <w:r>
+        <w:t>are</w:t>
+      </w:r>
+      <w:r>
+        <w:t xml:space="preserve"> the </w:t>
+      </w:r>
+      <w:r>
+        <w:t>Support Vector Machine (SVM), Random Forest (RF), Logistic Regression (LR), Long Short-Term Memory (LSTMs), and Artificial Neural Network (ANNs)</w:t>
+      </w:r>
+      <w:r>
+        <w:t>.</w:t>
+      </w:r>
+      <w:r>
+        <w:t xml:space="preserve"> </w:t>
+      </w:r>
+      <w:r>
+        <w:t xml:space="preserve">From the investigative analysis carried out by Vijayaraghavan et al. 2020 finds out the best performing model was LSTM with CV. </w:t>
+      </w:r>
+      <w:r>
+        <w:t xml:space="preserve">The obtained results are the mean test scores of each classifier with each NLP model which are the dependent variables. The dataset is a fixed dataset </w:t>
+      </w:r>
+      <w:r>
+        <w:t>where</w:t>
+      </w:r>
+      <w:r>
+        <w:t xml:space="preserve"> the only change is during preprocessing, therefore it makes it a control variable</w:t>
+      </w:r>
+      <w:r>
+        <w:t xml:space="preserve"> (</w:t>
+      </w:r>
+      <w:r>
+        <w:t>Vijayaraghavan et al. 2020</w:t>
+      </w:r>
+      <w:r>
+        <w:t>)</w:t>
+      </w:r>
+      <w:r>
+        <w:t xml:space="preserve">. </w:t>
       </w:r>
     </w:p>
     <w:p>
@@ -1071,29 +1007,61 @@
         </w:numPr>
       </w:pPr>
       <w:r>
-        <w:t xml:space="preserve">Jehad &amp; Yousif 2020 carried out an experimental investigation to observe the performance of 2 algorithms (Random Forest and Decision Tree) on a dataset of 20, 761 samples </w:t>
-      </w:r>
-      <w:proofErr w:type="spellStart"/>
-      <w:r>
-        <w:t>aswell</w:t>
-      </w:r>
-      <w:proofErr w:type="spellEnd"/>
-      <w:r>
-        <w:t xml:space="preserve"> as a TF-IDF as a feature extractor. From their results the authors stated that Decision Tree outperformed Random Forest, possibly </w:t>
-      </w:r>
-      <w:proofErr w:type="gramStart"/>
-      <w:r>
-        <w:t>due to the fact that</w:t>
-      </w:r>
-      <w:proofErr w:type="gramEnd"/>
-      <w:r>
-        <w:t xml:space="preserve"> Random Forest work</w:t>
+        <w:t xml:space="preserve">The purpose for </w:t>
+      </w:r>
+      <w:r>
+        <w:t>Jehad &amp; Yousif</w:t>
+      </w:r>
+      <w:r>
+        <w:t>’s</w:t>
+      </w:r>
+      <w:r>
+        <w:t xml:space="preserve"> </w:t>
+      </w:r>
+      <w:r>
+        <w:t>study was to</w:t>
+      </w:r>
+      <w:r>
+        <w:t xml:space="preserve"> carr</w:t>
+      </w:r>
+      <w:r>
+        <w:t>y</w:t>
+      </w:r>
+      <w:r>
+        <w:t xml:space="preserve"> out an experimental investigation to observe the performance of 2 algorithms (Random </w:t>
+      </w:r>
+      <w:r>
+        <w:t>Forest (RF)</w:t>
+      </w:r>
+      <w:r>
+        <w:t xml:space="preserve"> and Decision Tree</w:t>
+      </w:r>
+      <w:r>
+        <w:t xml:space="preserve"> (DT)</w:t>
+      </w:r>
+      <w:r>
+        <w:t>) on a dataset of 20, 761 samples aswell as a TF-IDF as a feature extractor</w:t>
+      </w:r>
+      <w:r>
+        <w:t xml:space="preserve"> with the aim to deduct which algorithm is the </w:t>
+      </w:r>
+      <w:r>
+        <w:t xml:space="preserve">superior one within this research’s parameters. The independent variables were found to be the algorithms used to help construct the model (RF, DT and TF-IDF). The dependent variables are the accuracy results achieved from the experiment. </w:t>
+      </w:r>
+      <w:r>
+        <w:t>From their results the authors stated that Decision Tree outperformed Random Forest, possibly due to the fact that Random Forest work</w:t>
       </w:r>
       <w:r>
         <w:t>s</w:t>
       </w:r>
       <w:r>
         <w:t xml:space="preserve"> better on smaller datasets. </w:t>
+      </w:r>
+      <w:r>
+        <w:t xml:space="preserve">The control variable is the dataset due to the fact it was fixed and no records were altered expect in the preprocessing stage. </w:t>
+      </w:r>
+      <w:r>
+        <w:t>(Jehad &amp; Yousif, 2020)</w:t>
       </w:r>
     </w:p>
     <w:p>
@@ -1122,18 +1090,14 @@
         <w:t xml:space="preserve"> True, Mostly True, Half True, Barely True, False, Pants of Fire. </w:t>
       </w:r>
       <w:r>
-        <w:t xml:space="preserve"> Taking this into consideration we can conclude that my dataset falls under the quantitative category since most of the work will be dealt with numerical and statistical data.</w:t>
-      </w:r>
-      <w:r>
-        <w:t xml:space="preserve"> To further evaluate the findings, a confusion matrix will be used to determine the True Positives (TP), True Negatives (TN), False Positives (FP) and False Negatives (FN) </w:t>
-      </w:r>
-      <w:proofErr w:type="spellStart"/>
-      <w:r>
-        <w:t>aswell</w:t>
-      </w:r>
-      <w:proofErr w:type="spellEnd"/>
-      <w:r>
-        <w:t xml:space="preserve"> as calculating the F1 </w:t>
+        <w:t xml:space="preserve"> Taking </w:t>
+      </w:r>
+      <w:r>
+        <w:lastRenderedPageBreak/>
+        <w:t>this into consideration we can conclude that my dataset falls under the quantitative category since most of the work will be dealt with numerical and statistical data.</w:t>
+      </w:r>
+      <w:r>
+        <w:t xml:space="preserve"> To further evaluate the findings, a confusion matrix will be used to determine the True Positives (TP), True Negatives (TN), False Positives (FP) and False Negatives (FN) aswell as calculating the F1 </w:t>
       </w:r>
       <w:r>
         <w:t>S</w:t>
@@ -1160,15 +1124,7 @@
         <w:t xml:space="preserve"> </w:t>
       </w:r>
       <w:r>
-        <w:t xml:space="preserve">better understanding of where the models stand when it comes to fake news detection, by comparing the </w:t>
-      </w:r>
-      <w:proofErr w:type="gramStart"/>
-      <w:r>
-        <w:t>aforementioned findings</w:t>
-      </w:r>
-      <w:proofErr w:type="gramEnd"/>
-      <w:r>
-        <w:t xml:space="preserve"> with previous studies as a benchmark. </w:t>
+        <w:t xml:space="preserve">better understanding of where the models stand when it comes to fake news detection, by comparing the aforementioned findings with previous studies as a benchmark. </w:t>
       </w:r>
     </w:p>
     <w:p>

</xml_diff>